<commit_message>
03/07/2024 - lunch time
</commit_message>
<xml_diff>
--- a/src/main/resources/SpringBoot/SpringBoot_interview-1.docx
+++ b/src/main/resources/SpringBoot/SpringBoot_interview-1.docx
@@ -1058,27 +1058,7 @@
           <w:sz w:val="20"/>
           <w:szCs w:val="20"/>
         </w:rPr>
-        <w:t xml:space="preserve"> (scans the package of the annotated class for </w:t>
-      </w:r>
-      <w:proofErr w:type="gramStart"/>
-      <w:r>
-        <w:rPr>
-          <w:rFonts w:ascii="Arial" w:eastAsia="Times New Roman" w:hAnsi="Arial" w:cs="Arial"/>
-          <w:color w:val="222222"/>
-          <w:sz w:val="20"/>
-          <w:szCs w:val="20"/>
-        </w:rPr>
-        <w:t>Spring</w:t>
-      </w:r>
-      <w:proofErr w:type="gramEnd"/>
-      <w:r>
-        <w:rPr>
-          <w:rFonts w:ascii="Arial" w:eastAsia="Times New Roman" w:hAnsi="Arial" w:cs="Arial"/>
-          <w:color w:val="222222"/>
-          <w:sz w:val="20"/>
-          <w:szCs w:val="20"/>
-        </w:rPr>
-        <w:t xml:space="preserve"> components).</w:t>
+        <w:t> (scans the package of the annotated class for Spring components).</w:t>
       </w:r>
     </w:p>
     <w:p>
@@ -5070,12 +5050,31 @@
           <w:szCs w:val="20"/>
         </w:rPr>
       </w:pPr>
-      <w:r>
-        <w:rPr>
-          <w:rFonts w:ascii="Arial" w:eastAsia="Times New Roman" w:hAnsi="Arial" w:cs="Arial"/>
-          <w:color w:val="222222"/>
-          <w:sz w:val="20"/>
-          <w:szCs w:val="20"/>
+    </w:p>
+    <w:p>
+      <w:pPr>
+        <w:shd w:val="clear" w:color="auto" w:fill="FFFFFF"/>
+        <w:spacing w:after="300" w:line="288" w:lineRule="atLeast"/>
+        <w:outlineLvl w:val="2"/>
+        <w:rPr>
+          <w:rFonts w:ascii="Arial" w:eastAsia="Times New Roman" w:hAnsi="Arial" w:cs="Arial"/>
+          <w:b/>
+          <w:i/>
+          <w:color w:val="222222"/>
+          <w:sz w:val="20"/>
+          <w:szCs w:val="20"/>
+          <w:u w:val="single"/>
+        </w:rPr>
+      </w:pPr>
+      <w:r>
+        <w:rPr>
+          <w:rFonts w:ascii="Arial" w:eastAsia="Times New Roman" w:hAnsi="Arial" w:cs="Arial"/>
+          <w:b/>
+          <w:i/>
+          <w:color w:val="222222"/>
+          <w:sz w:val="20"/>
+          <w:szCs w:val="20"/>
+          <w:u w:val="single"/>
         </w:rPr>
         <w:t>15. How can you handle different environments in a Spring Boot application?</w:t>
       </w:r>
@@ -5480,12 +5479,31 @@
           <w:szCs w:val="20"/>
         </w:rPr>
       </w:pPr>
-      <w:r>
-        <w:rPr>
-          <w:rFonts w:ascii="Arial" w:eastAsia="Times New Roman" w:hAnsi="Arial" w:cs="Arial"/>
-          <w:color w:val="222222"/>
-          <w:sz w:val="20"/>
-          <w:szCs w:val="20"/>
+    </w:p>
+    <w:p>
+      <w:pPr>
+        <w:shd w:val="clear" w:color="auto" w:fill="FFFFFF"/>
+        <w:spacing w:after="300" w:line="288" w:lineRule="atLeast"/>
+        <w:outlineLvl w:val="2"/>
+        <w:rPr>
+          <w:rFonts w:ascii="Arial" w:eastAsia="Times New Roman" w:hAnsi="Arial" w:cs="Arial"/>
+          <w:b/>
+          <w:i/>
+          <w:color w:val="222222"/>
+          <w:sz w:val="20"/>
+          <w:szCs w:val="20"/>
+          <w:u w:val="single"/>
+        </w:rPr>
+      </w:pPr>
+      <w:r>
+        <w:rPr>
+          <w:rFonts w:ascii="Arial" w:eastAsia="Times New Roman" w:hAnsi="Arial" w:cs="Arial"/>
+          <w:b/>
+          <w:i/>
+          <w:color w:val="222222"/>
+          <w:sz w:val="20"/>
+          <w:szCs w:val="20"/>
+          <w:u w:val="single"/>
         </w:rPr>
         <w:t xml:space="preserve">17. How can you create a </w:t>
       </w:r>
@@ -5493,9 +5511,12 @@
       <w:r>
         <w:rPr>
           <w:rFonts w:ascii="Arial" w:eastAsia="Times New Roman" w:hAnsi="Arial" w:cs="Arial"/>
-          <w:color w:val="222222"/>
-          <w:sz w:val="20"/>
-          <w:szCs w:val="20"/>
+          <w:b/>
+          <w:i/>
+          <w:color w:val="222222"/>
+          <w:sz w:val="20"/>
+          <w:szCs w:val="20"/>
+          <w:u w:val="single"/>
         </w:rPr>
         <w:t>RESTful</w:t>
       </w:r>
@@ -5503,9 +5524,12 @@
       <w:r>
         <w:rPr>
           <w:rFonts w:ascii="Arial" w:eastAsia="Times New Roman" w:hAnsi="Arial" w:cs="Arial"/>
-          <w:color w:val="222222"/>
-          <w:sz w:val="20"/>
-          <w:szCs w:val="20"/>
+          <w:b/>
+          <w:i/>
+          <w:color w:val="222222"/>
+          <w:sz w:val="20"/>
+          <w:szCs w:val="20"/>
+          <w:u w:val="single"/>
         </w:rPr>
         <w:t xml:space="preserve"> web service using Spring Boot?</w:t>
       </w:r>
@@ -6059,12 +6083,31 @@
           <w:szCs w:val="20"/>
         </w:rPr>
       </w:pPr>
-      <w:r>
-        <w:rPr>
-          <w:rFonts w:ascii="Arial" w:eastAsia="Times New Roman" w:hAnsi="Arial" w:cs="Arial"/>
-          <w:color w:val="222222"/>
-          <w:sz w:val="20"/>
-          <w:szCs w:val="20"/>
+    </w:p>
+    <w:p>
+      <w:pPr>
+        <w:shd w:val="clear" w:color="auto" w:fill="FFFFFF"/>
+        <w:spacing w:after="300" w:line="288" w:lineRule="atLeast"/>
+        <w:outlineLvl w:val="2"/>
+        <w:rPr>
+          <w:rFonts w:ascii="Arial" w:eastAsia="Times New Roman" w:hAnsi="Arial" w:cs="Arial"/>
+          <w:b/>
+          <w:i/>
+          <w:color w:val="222222"/>
+          <w:sz w:val="20"/>
+          <w:szCs w:val="20"/>
+          <w:u w:val="single"/>
+        </w:rPr>
+      </w:pPr>
+      <w:r>
+        <w:rPr>
+          <w:rFonts w:ascii="Arial" w:eastAsia="Times New Roman" w:hAnsi="Arial" w:cs="Arial"/>
+          <w:b/>
+          <w:i/>
+          <w:color w:val="222222"/>
+          <w:sz w:val="20"/>
+          <w:szCs w:val="20"/>
+          <w:u w:val="single"/>
         </w:rPr>
         <w:t>18. What is Spring Boot CLI and how is it used?</w:t>
       </w:r>
@@ -6098,7 +6141,27 @@
           <w:sz w:val="20"/>
           <w:szCs w:val="20"/>
         </w:rPr>
-        <w:t xml:space="preserve"> CLI is a command-line tool that allows you to quickly prototype with Spring. It supports Groovy scripts to write </w:t>
+        <w:t xml:space="preserve"> CLI is a command-line tool that allows you to quickly prototype with </w:t>
+      </w:r>
+      <w:proofErr w:type="gramStart"/>
+      <w:r>
+        <w:rPr>
+          <w:rFonts w:ascii="Arial" w:eastAsia="Times New Roman" w:hAnsi="Arial" w:cs="Arial"/>
+          <w:color w:val="222222"/>
+          <w:sz w:val="20"/>
+          <w:szCs w:val="20"/>
+        </w:rPr>
+        <w:t>Spring</w:t>
+      </w:r>
+      <w:proofErr w:type="gramEnd"/>
+      <w:r>
+        <w:rPr>
+          <w:rFonts w:ascii="Arial" w:eastAsia="Times New Roman" w:hAnsi="Arial" w:cs="Arial"/>
+          <w:color w:val="222222"/>
+          <w:sz w:val="20"/>
+          <w:szCs w:val="20"/>
+        </w:rPr>
+        <w:t xml:space="preserve">. It supports Groovy scripts to write </w:t>
       </w:r>
       <w:proofErr w:type="gramStart"/>
       <w:r>
@@ -6319,12 +6382,31 @@
           <w:szCs w:val="20"/>
         </w:rPr>
       </w:pPr>
-      <w:r>
-        <w:rPr>
-          <w:rFonts w:ascii="Arial" w:eastAsia="Times New Roman" w:hAnsi="Arial" w:cs="Arial"/>
-          <w:color w:val="222222"/>
-          <w:sz w:val="20"/>
-          <w:szCs w:val="20"/>
+    </w:p>
+    <w:p>
+      <w:pPr>
+        <w:shd w:val="clear" w:color="auto" w:fill="FFFFFF"/>
+        <w:spacing w:after="300" w:line="288" w:lineRule="atLeast"/>
+        <w:outlineLvl w:val="2"/>
+        <w:rPr>
+          <w:rFonts w:ascii="Arial" w:eastAsia="Times New Roman" w:hAnsi="Arial" w:cs="Arial"/>
+          <w:b/>
+          <w:i/>
+          <w:color w:val="222222"/>
+          <w:sz w:val="20"/>
+          <w:szCs w:val="20"/>
+          <w:u w:val="single"/>
+        </w:rPr>
+      </w:pPr>
+      <w:r>
+        <w:rPr>
+          <w:rFonts w:ascii="Arial" w:eastAsia="Times New Roman" w:hAnsi="Arial" w:cs="Arial"/>
+          <w:b/>
+          <w:i/>
+          <w:color w:val="222222"/>
+          <w:sz w:val="20"/>
+          <w:szCs w:val="20"/>
+          <w:u w:val="single"/>
         </w:rPr>
         <w:t>19. How can you connect to a database using Spring Data JPA?</w:t>
       </w:r>
@@ -6827,12 +6909,31 @@
           <w:szCs w:val="20"/>
         </w:rPr>
       </w:pPr>
-      <w:r>
-        <w:rPr>
-          <w:rFonts w:ascii="Arial" w:eastAsia="Times New Roman" w:hAnsi="Arial" w:cs="Arial"/>
-          <w:color w:val="222222"/>
-          <w:sz w:val="20"/>
-          <w:szCs w:val="20"/>
+    </w:p>
+    <w:p>
+      <w:pPr>
+        <w:shd w:val="clear" w:color="auto" w:fill="FFFFFF"/>
+        <w:spacing w:after="300" w:line="288" w:lineRule="atLeast"/>
+        <w:outlineLvl w:val="2"/>
+        <w:rPr>
+          <w:rFonts w:ascii="Arial" w:eastAsia="Times New Roman" w:hAnsi="Arial" w:cs="Arial"/>
+          <w:b/>
+          <w:i/>
+          <w:color w:val="222222"/>
+          <w:sz w:val="20"/>
+          <w:szCs w:val="20"/>
+          <w:u w:val="single"/>
+        </w:rPr>
+      </w:pPr>
+      <w:r>
+        <w:rPr>
+          <w:rFonts w:ascii="Arial" w:eastAsia="Times New Roman" w:hAnsi="Arial" w:cs="Arial"/>
+          <w:b/>
+          <w:i/>
+          <w:color w:val="222222"/>
+          <w:sz w:val="20"/>
+          <w:szCs w:val="20"/>
+          <w:u w:val="single"/>
         </w:rPr>
         <w:t>20. How can you use the H2 Database for development and testing in Spring Boot?</w:t>
       </w:r>
@@ -7415,105 +7516,6 @@
           <w:szCs w:val="20"/>
         </w:rPr>
       </w:pPr>
-      <w:r>
-        <w:rPr>
-          <w:rFonts w:ascii="Arial" w:eastAsia="Times New Roman" w:hAnsi="Arial" w:cs="Arial"/>
-          <w:color w:val="222222"/>
-          <w:sz w:val="20"/>
-          <w:szCs w:val="20"/>
-        </w:rPr>
-        <w:t>21. What is the purpose of </w:t>
-      </w:r>
-      <w:r>
-        <w:rPr>
-          <w:rFonts w:ascii="Consolas" w:eastAsia="Times New Roman" w:hAnsi="Consolas" w:cs="Courier New"/>
-          <w:color w:val="222222"/>
-          <w:sz w:val="20"/>
-          <w:szCs w:val="20"/>
-        </w:rPr>
-        <w:t>@</w:t>
-      </w:r>
-      <w:proofErr w:type="spellStart"/>
-      <w:r>
-        <w:rPr>
-          <w:rFonts w:ascii="Consolas" w:eastAsia="Times New Roman" w:hAnsi="Consolas" w:cs="Courier New"/>
-          <w:color w:val="222222"/>
-          <w:sz w:val="20"/>
-          <w:szCs w:val="20"/>
-        </w:rPr>
-        <w:t>Autowired</w:t>
-      </w:r>
-      <w:proofErr w:type="spellEnd"/>
-      <w:r>
-        <w:rPr>
-          <w:rFonts w:ascii="Arial" w:eastAsia="Times New Roman" w:hAnsi="Arial" w:cs="Arial"/>
-          <w:color w:val="222222"/>
-          <w:sz w:val="20"/>
-          <w:szCs w:val="20"/>
-        </w:rPr>
-        <w:t>?</w:t>
-      </w:r>
-    </w:p>
-    <w:p>
-      <w:pPr>
-        <w:shd w:val="clear" w:color="auto" w:fill="FFFFFF"/>
-        <w:spacing w:after="360" w:line="240" w:lineRule="auto"/>
-        <w:rPr>
-          <w:rFonts w:ascii="Arial" w:eastAsia="Times New Roman" w:hAnsi="Arial" w:cs="Arial"/>
-          <w:color w:val="222222"/>
-          <w:sz w:val="20"/>
-          <w:szCs w:val="20"/>
-        </w:rPr>
-      </w:pPr>
-      <w:r>
-        <w:rPr>
-          <w:rFonts w:ascii="Consolas" w:eastAsia="Times New Roman" w:hAnsi="Consolas" w:cs="Courier New"/>
-          <w:color w:val="222222"/>
-          <w:sz w:val="20"/>
-          <w:szCs w:val="20"/>
-        </w:rPr>
-        <w:t>@</w:t>
-      </w:r>
-      <w:proofErr w:type="spellStart"/>
-      <w:r>
-        <w:rPr>
-          <w:rFonts w:ascii="Consolas" w:eastAsia="Times New Roman" w:hAnsi="Consolas" w:cs="Courier New"/>
-          <w:color w:val="222222"/>
-          <w:sz w:val="20"/>
-          <w:szCs w:val="20"/>
-        </w:rPr>
-        <w:t>Autowired</w:t>
-      </w:r>
-      <w:proofErr w:type="spellEnd"/>
-      <w:r>
-        <w:rPr>
-          <w:rFonts w:ascii="Arial" w:eastAsia="Times New Roman" w:hAnsi="Arial" w:cs="Arial"/>
-          <w:color w:val="222222"/>
-          <w:sz w:val="20"/>
-          <w:szCs w:val="20"/>
-        </w:rPr>
-        <w:t xml:space="preserve"> is used to inject beans (dependencies) automatically by </w:t>
-      </w:r>
-      <w:proofErr w:type="gramStart"/>
-      <w:r>
-        <w:rPr>
-          <w:rFonts w:ascii="Arial" w:eastAsia="Times New Roman" w:hAnsi="Arial" w:cs="Arial"/>
-          <w:color w:val="222222"/>
-          <w:sz w:val="20"/>
-          <w:szCs w:val="20"/>
-        </w:rPr>
-        <w:t>Spring’s</w:t>
-      </w:r>
-      <w:proofErr w:type="gramEnd"/>
-      <w:r>
-        <w:rPr>
-          <w:rFonts w:ascii="Arial" w:eastAsia="Times New Roman" w:hAnsi="Arial" w:cs="Arial"/>
-          <w:color w:val="222222"/>
-          <w:sz w:val="20"/>
-          <w:szCs w:val="20"/>
-        </w:rPr>
-        <w:t xml:space="preserve"> dependency injection mechanism. It can be used on constructors, fields, or setter methods.</w:t>
-      </w:r>
     </w:p>
     <w:p>
       <w:pPr>
@@ -7522,17 +7524,150 @@
         <w:outlineLvl w:val="2"/>
         <w:rPr>
           <w:rFonts w:ascii="Arial" w:eastAsia="Times New Roman" w:hAnsi="Arial" w:cs="Arial"/>
-          <w:color w:val="222222"/>
-          <w:sz w:val="20"/>
-          <w:szCs w:val="20"/>
+          <w:b/>
+          <w:i/>
+          <w:color w:val="222222"/>
+          <w:sz w:val="20"/>
+          <w:szCs w:val="20"/>
+          <w:u w:val="single"/>
         </w:rPr>
       </w:pPr>
       <w:r>
         <w:rPr>
           <w:rFonts w:ascii="Arial" w:eastAsia="Times New Roman" w:hAnsi="Arial" w:cs="Arial"/>
-          <w:color w:val="222222"/>
-          <w:sz w:val="20"/>
-          <w:szCs w:val="20"/>
+          <w:b/>
+          <w:i/>
+          <w:color w:val="222222"/>
+          <w:sz w:val="20"/>
+          <w:szCs w:val="20"/>
+          <w:u w:val="single"/>
+        </w:rPr>
+        <w:t>21. What is the purpose of </w:t>
+      </w:r>
+      <w:r>
+        <w:rPr>
+          <w:rFonts w:ascii="Consolas" w:eastAsia="Times New Roman" w:hAnsi="Consolas" w:cs="Courier New"/>
+          <w:b/>
+          <w:i/>
+          <w:color w:val="222222"/>
+          <w:sz w:val="20"/>
+          <w:szCs w:val="20"/>
+          <w:u w:val="single"/>
+        </w:rPr>
+        <w:t>@</w:t>
+      </w:r>
+      <w:proofErr w:type="spellStart"/>
+      <w:r>
+        <w:rPr>
+          <w:rFonts w:ascii="Consolas" w:eastAsia="Times New Roman" w:hAnsi="Consolas" w:cs="Courier New"/>
+          <w:b/>
+          <w:i/>
+          <w:color w:val="222222"/>
+          <w:sz w:val="20"/>
+          <w:szCs w:val="20"/>
+          <w:u w:val="single"/>
+        </w:rPr>
+        <w:t>Autowired</w:t>
+      </w:r>
+      <w:proofErr w:type="spellEnd"/>
+      <w:r>
+        <w:rPr>
+          <w:rFonts w:ascii="Arial" w:eastAsia="Times New Roman" w:hAnsi="Arial" w:cs="Arial"/>
+          <w:b/>
+          <w:i/>
+          <w:color w:val="222222"/>
+          <w:sz w:val="20"/>
+          <w:szCs w:val="20"/>
+          <w:u w:val="single"/>
+        </w:rPr>
+        <w:t>?</w:t>
+      </w:r>
+    </w:p>
+    <w:p>
+      <w:pPr>
+        <w:shd w:val="clear" w:color="auto" w:fill="FFFFFF"/>
+        <w:spacing w:after="360" w:line="240" w:lineRule="auto"/>
+        <w:rPr>
+          <w:rFonts w:ascii="Arial" w:eastAsia="Times New Roman" w:hAnsi="Arial" w:cs="Arial"/>
+          <w:color w:val="222222"/>
+          <w:sz w:val="20"/>
+          <w:szCs w:val="20"/>
+        </w:rPr>
+      </w:pPr>
+      <w:r>
+        <w:rPr>
+          <w:rFonts w:ascii="Consolas" w:eastAsia="Times New Roman" w:hAnsi="Consolas" w:cs="Courier New"/>
+          <w:color w:val="222222"/>
+          <w:sz w:val="20"/>
+          <w:szCs w:val="20"/>
+        </w:rPr>
+        <w:t>@</w:t>
+      </w:r>
+      <w:proofErr w:type="spellStart"/>
+      <w:r>
+        <w:rPr>
+          <w:rFonts w:ascii="Consolas" w:eastAsia="Times New Roman" w:hAnsi="Consolas" w:cs="Courier New"/>
+          <w:color w:val="222222"/>
+          <w:sz w:val="20"/>
+          <w:szCs w:val="20"/>
+        </w:rPr>
+        <w:t>Autowired</w:t>
+      </w:r>
+      <w:proofErr w:type="spellEnd"/>
+      <w:r>
+        <w:rPr>
+          <w:rFonts w:ascii="Arial" w:eastAsia="Times New Roman" w:hAnsi="Arial" w:cs="Arial"/>
+          <w:color w:val="222222"/>
+          <w:sz w:val="20"/>
+          <w:szCs w:val="20"/>
+        </w:rPr>
+        <w:t xml:space="preserve"> is used to inject beans (dependencies) automatically by </w:t>
+      </w:r>
+      <w:proofErr w:type="gramStart"/>
+      <w:r>
+        <w:rPr>
+          <w:rFonts w:ascii="Arial" w:eastAsia="Times New Roman" w:hAnsi="Arial" w:cs="Arial"/>
+          <w:color w:val="222222"/>
+          <w:sz w:val="20"/>
+          <w:szCs w:val="20"/>
+        </w:rPr>
+        <w:t>Spring’s</w:t>
+      </w:r>
+      <w:proofErr w:type="gramEnd"/>
+      <w:r>
+        <w:rPr>
+          <w:rFonts w:ascii="Arial" w:eastAsia="Times New Roman" w:hAnsi="Arial" w:cs="Arial"/>
+          <w:color w:val="222222"/>
+          <w:sz w:val="20"/>
+          <w:szCs w:val="20"/>
+        </w:rPr>
+        <w:t xml:space="preserve"> dependency injection mechanism. It can be used on constructors, fields, or setter methods.</w:t>
+      </w:r>
+    </w:p>
+    <w:p>
+      <w:pPr>
+        <w:shd w:val="clear" w:color="auto" w:fill="FFFFFF"/>
+        <w:spacing w:after="300" w:line="288" w:lineRule="atLeast"/>
+        <w:outlineLvl w:val="2"/>
+        <w:rPr>
+          <w:rFonts w:ascii="Arial" w:eastAsia="Times New Roman" w:hAnsi="Arial" w:cs="Arial"/>
+          <w:b/>
+          <w:i/>
+          <w:color w:val="222222"/>
+          <w:sz w:val="20"/>
+          <w:szCs w:val="20"/>
+          <w:u w:val="single"/>
+        </w:rPr>
+      </w:pPr>
+      <w:r>
+        <w:rPr>
+          <w:rFonts w:ascii="Arial" w:eastAsia="Times New Roman" w:hAnsi="Arial" w:cs="Arial"/>
+          <w:b/>
+          <w:i/>
+          <w:color w:val="222222"/>
+          <w:sz w:val="20"/>
+          <w:szCs w:val="20"/>
+          <w:u w:val="single"/>
         </w:rPr>
         <w:t>22. How can you customize the Spring Boot banner?</w:t>
       </w:r>
@@ -7681,17 +7816,23 @@
         <w:outlineLvl w:val="2"/>
         <w:rPr>
           <w:rFonts w:ascii="Arial" w:eastAsia="Times New Roman" w:hAnsi="Arial" w:cs="Arial"/>
-          <w:color w:val="222222"/>
-          <w:sz w:val="20"/>
-          <w:szCs w:val="20"/>
+          <w:b/>
+          <w:i/>
+          <w:color w:val="222222"/>
+          <w:sz w:val="20"/>
+          <w:szCs w:val="20"/>
+          <w:u w:val="single"/>
         </w:rPr>
       </w:pPr>
       <w:r>
         <w:rPr>
           <w:rFonts w:ascii="Arial" w:eastAsia="Times New Roman" w:hAnsi="Arial" w:cs="Arial"/>
-          <w:color w:val="222222"/>
-          <w:sz w:val="20"/>
-          <w:szCs w:val="20"/>
+          <w:b/>
+          <w:i/>
+          <w:color w:val="222222"/>
+          <w:sz w:val="20"/>
+          <w:szCs w:val="20"/>
+          <w:u w:val="single"/>
         </w:rPr>
         <w:t>23. How can you create a custom starter in Spring Boot?</w:t>
       </w:r>
@@ -7724,17 +7865,23 @@
         <w:outlineLvl w:val="2"/>
         <w:rPr>
           <w:rFonts w:ascii="Arial" w:eastAsia="Times New Roman" w:hAnsi="Arial" w:cs="Arial"/>
-          <w:color w:val="222222"/>
-          <w:sz w:val="20"/>
-          <w:szCs w:val="20"/>
+          <w:b/>
+          <w:i/>
+          <w:color w:val="222222"/>
+          <w:sz w:val="20"/>
+          <w:szCs w:val="20"/>
+          <w:u w:val="single"/>
         </w:rPr>
       </w:pPr>
       <w:r>
         <w:rPr>
           <w:rFonts w:ascii="Arial" w:eastAsia="Times New Roman" w:hAnsi="Arial" w:cs="Arial"/>
-          <w:color w:val="222222"/>
-          <w:sz w:val="20"/>
-          <w:szCs w:val="20"/>
+          <w:b/>
+          <w:i/>
+          <w:color w:val="222222"/>
+          <w:sz w:val="20"/>
+          <w:szCs w:val="20"/>
+          <w:u w:val="single"/>
         </w:rPr>
         <w:t>24. How do you run a Spring Boot application as a standalone jar?</w:t>
       </w:r>
@@ -7805,17 +7952,23 @@
         <w:outlineLvl w:val="2"/>
         <w:rPr>
           <w:rFonts w:ascii="Arial" w:eastAsia="Times New Roman" w:hAnsi="Arial" w:cs="Arial"/>
-          <w:color w:val="222222"/>
-          <w:sz w:val="20"/>
-          <w:szCs w:val="20"/>
+          <w:b/>
+          <w:i/>
+          <w:color w:val="222222"/>
+          <w:sz w:val="20"/>
+          <w:szCs w:val="20"/>
+          <w:u w:val="single"/>
         </w:rPr>
       </w:pPr>
       <w:r>
         <w:rPr>
           <w:rFonts w:ascii="Arial" w:eastAsia="Times New Roman" w:hAnsi="Arial" w:cs="Arial"/>
-          <w:color w:val="222222"/>
-          <w:sz w:val="20"/>
-          <w:szCs w:val="20"/>
+          <w:b/>
+          <w:i/>
+          <w:color w:val="222222"/>
+          <w:sz w:val="20"/>
+          <w:szCs w:val="20"/>
+          <w:u w:val="single"/>
         </w:rPr>
         <w:t>25. What are the best practices for logging in Spring Boot?</w:t>
       </w:r>
@@ -8019,12 +8172,31 @@
           <w:szCs w:val="20"/>
         </w:rPr>
       </w:pPr>
-      <w:r>
-        <w:rPr>
-          <w:rFonts w:ascii="Arial" w:eastAsia="Times New Roman" w:hAnsi="Arial" w:cs="Arial"/>
-          <w:color w:val="222222"/>
-          <w:sz w:val="20"/>
-          <w:szCs w:val="20"/>
+    </w:p>
+    <w:p>
+      <w:pPr>
+        <w:shd w:val="clear" w:color="auto" w:fill="FFFFFF"/>
+        <w:spacing w:after="300" w:line="288" w:lineRule="atLeast"/>
+        <w:outlineLvl w:val="2"/>
+        <w:rPr>
+          <w:rFonts w:ascii="Arial" w:eastAsia="Times New Roman" w:hAnsi="Arial" w:cs="Arial"/>
+          <w:b/>
+          <w:i/>
+          <w:color w:val="222222"/>
+          <w:sz w:val="20"/>
+          <w:szCs w:val="20"/>
+          <w:u w:val="single"/>
+        </w:rPr>
+      </w:pPr>
+      <w:r>
+        <w:rPr>
+          <w:rFonts w:ascii="Arial" w:eastAsia="Times New Roman" w:hAnsi="Arial" w:cs="Arial"/>
+          <w:b/>
+          <w:i/>
+          <w:color w:val="222222"/>
+          <w:sz w:val="20"/>
+          <w:szCs w:val="20"/>
+          <w:u w:val="single"/>
         </w:rPr>
         <w:t>26. How do you externalize configuration in Spring Boot?</w:t>
       </w:r>
@@ -8104,17 +8276,23 @@
         <w:outlineLvl w:val="2"/>
         <w:rPr>
           <w:rFonts w:ascii="Arial" w:eastAsia="Times New Roman" w:hAnsi="Arial" w:cs="Arial"/>
-          <w:color w:val="222222"/>
-          <w:sz w:val="20"/>
-          <w:szCs w:val="20"/>
+          <w:b/>
+          <w:i/>
+          <w:color w:val="222222"/>
+          <w:sz w:val="20"/>
+          <w:szCs w:val="20"/>
+          <w:u w:val="single"/>
         </w:rPr>
       </w:pPr>
       <w:r>
         <w:rPr>
           <w:rFonts w:ascii="Arial" w:eastAsia="Times New Roman" w:hAnsi="Arial" w:cs="Arial"/>
-          <w:color w:val="222222"/>
-          <w:sz w:val="20"/>
-          <w:szCs w:val="20"/>
+          <w:b/>
+          <w:i/>
+          <w:color w:val="222222"/>
+          <w:sz w:val="20"/>
+          <w:szCs w:val="20"/>
+          <w:u w:val="single"/>
         </w:rPr>
         <w:t>27. How can you monitor Spring Boot applications?</w:t>
       </w:r>
@@ -8167,17 +8345,23 @@
         <w:outlineLvl w:val="2"/>
         <w:rPr>
           <w:rFonts w:ascii="Arial" w:eastAsia="Times New Roman" w:hAnsi="Arial" w:cs="Arial"/>
-          <w:color w:val="222222"/>
-          <w:sz w:val="20"/>
-          <w:szCs w:val="20"/>
+          <w:b/>
+          <w:i/>
+          <w:color w:val="222222"/>
+          <w:sz w:val="20"/>
+          <w:szCs w:val="20"/>
+          <w:u w:val="single"/>
         </w:rPr>
       </w:pPr>
       <w:r>
         <w:rPr>
           <w:rFonts w:ascii="Arial" w:eastAsia="Times New Roman" w:hAnsi="Arial" w:cs="Arial"/>
-          <w:color w:val="222222"/>
-          <w:sz w:val="20"/>
-          <w:szCs w:val="20"/>
+          <w:b/>
+          <w:i/>
+          <w:color w:val="222222"/>
+          <w:sz w:val="20"/>
+          <w:szCs w:val="20"/>
+          <w:u w:val="single"/>
         </w:rPr>
         <w:t>28. How do you handle file uploads in Spring Boot?</w:t>
       </w:r>
@@ -8603,21 +8787,43 @@
           <w:szCs w:val="20"/>
         </w:rPr>
       </w:pPr>
-      <w:r>
-        <w:rPr>
-          <w:rFonts w:ascii="Arial" w:eastAsia="Times New Roman" w:hAnsi="Arial" w:cs="Arial"/>
-          <w:color w:val="222222"/>
-          <w:sz w:val="20"/>
-          <w:szCs w:val="20"/>
+    </w:p>
+    <w:p>
+      <w:pPr>
+        <w:shd w:val="clear" w:color="auto" w:fill="FFFFFF"/>
+        <w:spacing w:after="300" w:line="288" w:lineRule="atLeast"/>
+        <w:outlineLvl w:val="2"/>
+        <w:rPr>
+          <w:rFonts w:ascii="Arial" w:eastAsia="Times New Roman" w:hAnsi="Arial" w:cs="Arial"/>
+          <w:b/>
+          <w:i/>
+          <w:color w:val="222222"/>
+          <w:sz w:val="20"/>
+          <w:szCs w:val="20"/>
+          <w:u w:val="single"/>
+        </w:rPr>
+      </w:pPr>
+      <w:r>
+        <w:rPr>
+          <w:rFonts w:ascii="Arial" w:eastAsia="Times New Roman" w:hAnsi="Arial" w:cs="Arial"/>
+          <w:b/>
+          <w:i/>
+          <w:color w:val="222222"/>
+          <w:sz w:val="20"/>
+          <w:szCs w:val="20"/>
+          <w:u w:val="single"/>
         </w:rPr>
         <w:t>29. What is the purpose of </w:t>
       </w:r>
       <w:r>
         <w:rPr>
           <w:rFonts w:ascii="Consolas" w:eastAsia="Times New Roman" w:hAnsi="Consolas" w:cs="Courier New"/>
-          <w:color w:val="222222"/>
-          <w:sz w:val="20"/>
-          <w:szCs w:val="20"/>
+          <w:b/>
+          <w:i/>
+          <w:color w:val="222222"/>
+          <w:sz w:val="20"/>
+          <w:szCs w:val="20"/>
+          <w:u w:val="single"/>
         </w:rPr>
         <w:t>@</w:t>
       </w:r>
@@ -8625,9 +8831,12 @@
       <w:r>
         <w:rPr>
           <w:rFonts w:ascii="Consolas" w:eastAsia="Times New Roman" w:hAnsi="Consolas" w:cs="Courier New"/>
-          <w:color w:val="222222"/>
-          <w:sz w:val="20"/>
-          <w:szCs w:val="20"/>
+          <w:b/>
+          <w:i/>
+          <w:color w:val="222222"/>
+          <w:sz w:val="20"/>
+          <w:szCs w:val="20"/>
+          <w:u w:val="single"/>
         </w:rPr>
         <w:t>ConfigurationProperties</w:t>
       </w:r>
@@ -8635,9 +8844,12 @@
       <w:r>
         <w:rPr>
           <w:rFonts w:ascii="Arial" w:eastAsia="Times New Roman" w:hAnsi="Arial" w:cs="Arial"/>
-          <w:color w:val="222222"/>
-          <w:sz w:val="20"/>
-          <w:szCs w:val="20"/>
+          <w:b/>
+          <w:i/>
+          <w:color w:val="222222"/>
+          <w:sz w:val="20"/>
+          <w:szCs w:val="20"/>
+          <w:u w:val="single"/>
         </w:rPr>
         <w:t>?</w:t>
       </w:r>
@@ -9075,12 +9287,31 @@
           <w:szCs w:val="20"/>
         </w:rPr>
       </w:pPr>
-      <w:r>
-        <w:rPr>
-          <w:rFonts w:ascii="Arial" w:eastAsia="Times New Roman" w:hAnsi="Arial" w:cs="Arial"/>
-          <w:color w:val="222222"/>
-          <w:sz w:val="20"/>
-          <w:szCs w:val="20"/>
+    </w:p>
+    <w:p>
+      <w:pPr>
+        <w:shd w:val="clear" w:color="auto" w:fill="FFFFFF"/>
+        <w:spacing w:after="300" w:line="288" w:lineRule="atLeast"/>
+        <w:outlineLvl w:val="2"/>
+        <w:rPr>
+          <w:rFonts w:ascii="Arial" w:eastAsia="Times New Roman" w:hAnsi="Arial" w:cs="Arial"/>
+          <w:b/>
+          <w:i/>
+          <w:color w:val="222222"/>
+          <w:sz w:val="20"/>
+          <w:szCs w:val="20"/>
+          <w:u w:val="single"/>
+        </w:rPr>
+      </w:pPr>
+      <w:r>
+        <w:rPr>
+          <w:rFonts w:ascii="Arial" w:eastAsia="Times New Roman" w:hAnsi="Arial" w:cs="Arial"/>
+          <w:b/>
+          <w:i/>
+          <w:color w:val="222222"/>
+          <w:sz w:val="20"/>
+          <w:szCs w:val="20"/>
+          <w:u w:val="single"/>
         </w:rPr>
         <w:t>30. How do you schedule tasks in Spring Boot?</w:t>
       </w:r>
@@ -9817,12 +10048,31 @@
           <w:szCs w:val="20"/>
         </w:rPr>
       </w:pPr>
-      <w:r>
-        <w:rPr>
-          <w:rFonts w:ascii="Arial" w:eastAsia="Times New Roman" w:hAnsi="Arial" w:cs="Arial"/>
-          <w:color w:val="222222"/>
-          <w:sz w:val="20"/>
-          <w:szCs w:val="20"/>
+    </w:p>
+    <w:p>
+      <w:pPr>
+        <w:shd w:val="clear" w:color="auto" w:fill="FFFFFF"/>
+        <w:spacing w:after="300" w:line="288" w:lineRule="atLeast"/>
+        <w:outlineLvl w:val="2"/>
+        <w:rPr>
+          <w:rFonts w:ascii="Arial" w:eastAsia="Times New Roman" w:hAnsi="Arial" w:cs="Arial"/>
+          <w:b/>
+          <w:i/>
+          <w:color w:val="222222"/>
+          <w:sz w:val="20"/>
+          <w:szCs w:val="20"/>
+          <w:u w:val="single"/>
+        </w:rPr>
+      </w:pPr>
+      <w:r>
+        <w:rPr>
+          <w:rFonts w:ascii="Arial" w:eastAsia="Times New Roman" w:hAnsi="Arial" w:cs="Arial"/>
+          <w:b/>
+          <w:i/>
+          <w:color w:val="222222"/>
+          <w:sz w:val="20"/>
+          <w:szCs w:val="20"/>
+          <w:u w:val="single"/>
         </w:rPr>
         <w:t xml:space="preserve">31. How can you use Spring Boot with </w:t>
       </w:r>
@@ -9830,9 +10080,12 @@
       <w:r>
         <w:rPr>
           <w:rFonts w:ascii="Arial" w:eastAsia="Times New Roman" w:hAnsi="Arial" w:cs="Arial"/>
-          <w:color w:val="222222"/>
-          <w:sz w:val="20"/>
-          <w:szCs w:val="20"/>
+          <w:b/>
+          <w:i/>
+          <w:color w:val="222222"/>
+          <w:sz w:val="20"/>
+          <w:szCs w:val="20"/>
+          <w:u w:val="single"/>
         </w:rPr>
         <w:t>Kotlin</w:t>
       </w:r>
@@ -9840,9 +10093,12 @@
       <w:r>
         <w:rPr>
           <w:rFonts w:ascii="Arial" w:eastAsia="Times New Roman" w:hAnsi="Arial" w:cs="Arial"/>
-          <w:color w:val="222222"/>
-          <w:sz w:val="20"/>
-          <w:szCs w:val="20"/>
+          <w:b/>
+          <w:i/>
+          <w:color w:val="222222"/>
+          <w:sz w:val="20"/>
+          <w:szCs w:val="20"/>
+          <w:u w:val="single"/>
         </w:rPr>
         <w:t>?</w:t>
       </w:r>

</xml_diff>